<commit_message>
Rewritten research and teaching pages
</commit_message>
<xml_diff>
--- a/Website notes.docx
+++ b/Website notes.docx
@@ -209,6 +209,18 @@
       </w:r>
       <w:r>
         <w:t xml:space="preserve"> (for all relevant files)</w:t>
+      </w:r>
+      <w:r>
+        <w:t xml:space="preserve"> (or </w:t>
+      </w:r>
+      <w:r>
+        <w:rPr>
+          <w:rFonts w:ascii="Courier" w:hAnsi="Courier" w:cs="Courier New"/>
+        </w:rPr>
+        <w:t>git add –all</w:t>
+      </w:r>
+      <w:r>
+        <w:t>)</w:t>
       </w:r>
     </w:p>
     <w:p>

</xml_diff>

<commit_message>
Updated research description; changed status to postdoc
</commit_message>
<xml_diff>
--- a/Website notes.docx
+++ b/Website notes.docx
@@ -167,6 +167,20 @@
       </w:r>
       <w:r>
         <w:t xml:space="preserve"> (for some reason this is not a “post” but just a file in the main folder)</w:t>
+      </w:r>
+    </w:p>
+    <w:p/>
+    <w:p>
+      <w:r>
+        <w:t>To change the header, use the _</w:t>
+      </w:r>
+      <w:proofErr w:type="spellStart"/>
+      <w:r>
+        <w:t>config.yml</w:t>
+      </w:r>
+      <w:proofErr w:type="spellEnd"/>
+      <w:r>
+        <w:t xml:space="preserve"> file.</w:t>
       </w:r>
     </w:p>
     <w:p/>

</xml_diff>

<commit_message>
Communication paper added as in press
</commit_message>
<xml_diff>
--- a/Website notes.docx
+++ b/Website notes.docx
@@ -1,6 +1,6 @@
 
 <file path=word/document.xml><?xml version="1.0" encoding="utf-8"?>
-<w:document xmlns:wpc="http://schemas.microsoft.com/office/word/2010/wordprocessingCanvas" xmlns:cx="http://schemas.microsoft.com/office/drawing/2014/chartex" xmlns:cx1="http://schemas.microsoft.com/office/drawing/2015/9/8/chartex" xmlns:cx2="http://schemas.microsoft.com/office/drawing/2015/10/21/chartex" xmlns:cx3="http://schemas.microsoft.com/office/drawing/2016/5/9/chartex" xmlns:cx4="http://schemas.microsoft.com/office/drawing/2016/5/10/chartex" xmlns:cx5="http://schemas.microsoft.com/office/drawing/2016/5/11/chartex" xmlns:cx6="http://schemas.microsoft.com/office/drawing/2016/5/12/chartex" xmlns:cx7="http://schemas.microsoft.com/office/drawing/2016/5/13/chartex" xmlns:cx8="http://schemas.microsoft.com/office/drawing/2016/5/14/chartex" xmlns:mc="http://schemas.openxmlformats.org/markup-compatibility/2006" xmlns:aink="http://schemas.microsoft.com/office/drawing/2016/ink" xmlns:am3d="http://schemas.microsoft.com/office/drawing/2017/model3d" xmlns:o="urn:schemas-microsoft-com:office:office" xmlns:r="http://schemas.openxmlformats.org/officeDocument/2006/relationships" xmlns:m="http://schemas.openxmlformats.org/officeDocument/2006/math" xmlns:v="urn:schemas-microsoft-com:vml" xmlns:wp14="http://schemas.microsoft.com/office/word/2010/wordprocessingDrawing" xmlns:wp="http://schemas.openxmlformats.org/drawingml/2006/wordprocessingDrawing" xmlns:w10="urn:schemas-microsoft-com:office:word" xmlns:w="http://schemas.openxmlformats.org/wordprocessingml/2006/main" xmlns:w14="http://schemas.microsoft.com/office/word/2010/wordml" xmlns:w15="http://schemas.microsoft.com/office/word/2012/wordml" xmlns:w16cex="http://schemas.microsoft.com/office/word/2018/wordml/cex" xmlns:w16cid="http://schemas.microsoft.com/office/word/2016/wordml/cid" xmlns:w16="http://schemas.microsoft.com/office/word/2018/wordml" xmlns:w16sdtdh="http://schemas.microsoft.com/office/word/2020/wordml/sdtdatahash" xmlns:w16se="http://schemas.microsoft.com/office/word/2015/wordml/symex" xmlns:wpg="http://schemas.microsoft.com/office/word/2010/wordprocessingGroup" xmlns:wpi="http://schemas.microsoft.com/office/word/2010/wordprocessingInk" xmlns:wne="http://schemas.microsoft.com/office/word/2006/wordml" xmlns:wps="http://schemas.microsoft.com/office/word/2010/wordprocessingShape" mc:Ignorable="w14 w15 w16se w16cid w16 w16cex w16sdtdh wp14">
+<w:document xmlns:wpc="http://schemas.microsoft.com/office/word/2010/wordprocessingCanvas" xmlns:cx="http://schemas.microsoft.com/office/drawing/2014/chartex" xmlns:cx1="http://schemas.microsoft.com/office/drawing/2015/9/8/chartex" xmlns:cx2="http://schemas.microsoft.com/office/drawing/2015/10/21/chartex" xmlns:cx3="http://schemas.microsoft.com/office/drawing/2016/5/9/chartex" xmlns:cx4="http://schemas.microsoft.com/office/drawing/2016/5/10/chartex" xmlns:cx5="http://schemas.microsoft.com/office/drawing/2016/5/11/chartex" xmlns:cx6="http://schemas.microsoft.com/office/drawing/2016/5/12/chartex" xmlns:cx7="http://schemas.microsoft.com/office/drawing/2016/5/13/chartex" xmlns:cx8="http://schemas.microsoft.com/office/drawing/2016/5/14/chartex" xmlns:mc="http://schemas.openxmlformats.org/markup-compatibility/2006" xmlns:aink="http://schemas.microsoft.com/office/drawing/2016/ink" xmlns:am3d="http://schemas.microsoft.com/office/drawing/2017/model3d" xmlns:o="urn:schemas-microsoft-com:office:office" xmlns:oel="http://schemas.microsoft.com/office/2019/extlst" xmlns:r="http://schemas.openxmlformats.org/officeDocument/2006/relationships" xmlns:m="http://schemas.openxmlformats.org/officeDocument/2006/math" xmlns:v="urn:schemas-microsoft-com:vml" xmlns:wp14="http://schemas.microsoft.com/office/word/2010/wordprocessingDrawing" xmlns:wp="http://schemas.openxmlformats.org/drawingml/2006/wordprocessingDrawing" xmlns:w10="urn:schemas-microsoft-com:office:word" xmlns:w="http://schemas.openxmlformats.org/wordprocessingml/2006/main" xmlns:w14="http://schemas.microsoft.com/office/word/2010/wordml" xmlns:w15="http://schemas.microsoft.com/office/word/2012/wordml" xmlns:w16cex="http://schemas.microsoft.com/office/word/2018/wordml/cex" xmlns:w16cid="http://schemas.microsoft.com/office/word/2016/wordml/cid" xmlns:w16="http://schemas.microsoft.com/office/word/2018/wordml" xmlns:w16du="http://schemas.microsoft.com/office/word/2023/wordml/word16du" xmlns:w16sdtdh="http://schemas.microsoft.com/office/word/2020/wordml/sdtdatahash" xmlns:w16se="http://schemas.microsoft.com/office/word/2015/wordml/symex" xmlns:wpg="http://schemas.microsoft.com/office/word/2010/wordprocessingGroup" xmlns:wpi="http://schemas.microsoft.com/office/word/2010/wordprocessingInk" xmlns:wne="http://schemas.microsoft.com/office/word/2006/wordml" xmlns:wps="http://schemas.microsoft.com/office/word/2010/wordprocessingShape" mc:Ignorable="w14 w15 w16se w16cid w16 w16cex w16sdtdh w16du wp14">
   <w:body>
     <w:p>
       <w:pPr>
@@ -41,7 +41,6 @@
         </w:rPr>
         <w:t xml:space="preserve">bundle exec </w:t>
       </w:r>
-      <w:proofErr w:type="spellStart"/>
       <w:r>
         <w:rPr>
           <w:rFonts w:ascii="Courier" w:hAnsi="Courier"/>
@@ -52,45 +51,30 @@
         <w:rPr>
           <w:rFonts w:ascii="Courier" w:hAnsi="Courier"/>
         </w:rPr>
-        <w:t>ekyll</w:t>
-      </w:r>
-      <w:proofErr w:type="spellEnd"/>
-      <w:r>
+        <w:t>ekyll serve</w:t>
+      </w:r>
+    </w:p>
+    <w:p/>
+    <w:p>
+      <w:r>
+        <w:t>It may be needed to run</w:t>
+      </w:r>
+    </w:p>
+    <w:p>
+      <w:pPr>
         <w:rPr>
           <w:rFonts w:ascii="Courier" w:hAnsi="Courier"/>
         </w:rPr>
-        <w:t xml:space="preserve"> serve</w:t>
-      </w:r>
-    </w:p>
-    <w:p/>
-    <w:p>
-      <w:r>
-        <w:t>It may be needed to run</w:t>
-      </w:r>
-    </w:p>
-    <w:p>
-      <w:pPr>
+      </w:pPr>
+      <w:r>
+        <w:tab/>
+      </w:r>
+      <w:r>
         <w:rPr>
           <w:rFonts w:ascii="Courier" w:hAnsi="Courier"/>
         </w:rPr>
-      </w:pPr>
-      <w:r>
-        <w:tab/>
-      </w:r>
-      <w:r>
-        <w:rPr>
-          <w:rFonts w:ascii="Courier" w:hAnsi="Courier"/>
-        </w:rPr>
-        <w:t xml:space="preserve">bundle </w:t>
-      </w:r>
-      <w:proofErr w:type="gramStart"/>
-      <w:r>
-        <w:rPr>
-          <w:rFonts w:ascii="Courier" w:hAnsi="Courier"/>
-        </w:rPr>
-        <w:t>install</w:t>
-      </w:r>
-      <w:proofErr w:type="gramEnd"/>
+        <w:t>bundle install</w:t>
+      </w:r>
     </w:p>
     <w:p>
       <w:r>
@@ -172,15 +156,7 @@
     <w:p/>
     <w:p>
       <w:r>
-        <w:t>To change the header, use the _</w:t>
-      </w:r>
-      <w:proofErr w:type="spellStart"/>
-      <w:r>
-        <w:t>config.yml</w:t>
-      </w:r>
-      <w:proofErr w:type="spellEnd"/>
-      <w:r>
-        <w:t xml:space="preserve"> file.</w:t>
+        <w:t>To change the header, use the _config.yml file.</w:t>
       </w:r>
     </w:p>
     <w:p/>
@@ -231,7 +207,19 @@
         <w:rPr>
           <w:rFonts w:ascii="Courier" w:hAnsi="Courier" w:cs="Courier New"/>
         </w:rPr>
-        <w:t>git add –all</w:t>
+        <w:t>git add –</w:t>
+      </w:r>
+      <w:r>
+        <w:rPr>
+          <w:rFonts w:ascii="Courier" w:hAnsi="Courier" w:cs="Courier New"/>
+        </w:rPr>
+        <w:t>-</w:t>
+      </w:r>
+      <w:r>
+        <w:rPr>
+          <w:rFonts w:ascii="Courier" w:hAnsi="Courier" w:cs="Courier New"/>
+        </w:rPr>
+        <w:t>all</w:t>
       </w:r>
       <w:r>
         <w:t>)</w:t>
@@ -271,6 +259,12 @@
           <w:rFonts w:ascii="Courier" w:hAnsi="Courier"/>
         </w:rPr>
         <w:t>git push</w:t>
+      </w:r>
+    </w:p>
+    <w:p/>
+    <w:p>
+      <w:r>
+        <w:t>If I am not on my personal laptop, I will need a password for authentication in the last step. My normal github password does not work, I need to generate an access token under &lt;&gt; Developer settings and use that.</w:t>
       </w:r>
     </w:p>
     <w:sectPr>
@@ -284,7 +278,7 @@
 </file>
 
 <file path=word/numbering.xml><?xml version="1.0" encoding="utf-8"?>
-<w:numbering xmlns:wpc="http://schemas.microsoft.com/office/word/2010/wordprocessingCanvas" xmlns:cx="http://schemas.microsoft.com/office/drawing/2014/chartex" xmlns:cx1="http://schemas.microsoft.com/office/drawing/2015/9/8/chartex" xmlns:cx2="http://schemas.microsoft.com/office/drawing/2015/10/21/chartex" xmlns:cx3="http://schemas.microsoft.com/office/drawing/2016/5/9/chartex" xmlns:cx4="http://schemas.microsoft.com/office/drawing/2016/5/10/chartex" xmlns:cx5="http://schemas.microsoft.com/office/drawing/2016/5/11/chartex" xmlns:cx6="http://schemas.microsoft.com/office/drawing/2016/5/12/chartex" xmlns:cx7="http://schemas.microsoft.com/office/drawing/2016/5/13/chartex" xmlns:cx8="http://schemas.microsoft.com/office/drawing/2016/5/14/chartex" xmlns:mc="http://schemas.openxmlformats.org/markup-compatibility/2006" xmlns:aink="http://schemas.microsoft.com/office/drawing/2016/ink" xmlns:am3d="http://schemas.microsoft.com/office/drawing/2017/model3d" xmlns:o="urn:schemas-microsoft-com:office:office" xmlns:r="http://schemas.openxmlformats.org/officeDocument/2006/relationships" xmlns:m="http://schemas.openxmlformats.org/officeDocument/2006/math" xmlns:v="urn:schemas-microsoft-com:vml" xmlns:wp14="http://schemas.microsoft.com/office/word/2010/wordprocessingDrawing" xmlns:wp="http://schemas.openxmlformats.org/drawingml/2006/wordprocessingDrawing" xmlns:w10="urn:schemas-microsoft-com:office:word" xmlns:w="http://schemas.openxmlformats.org/wordprocessingml/2006/main" xmlns:w14="http://schemas.microsoft.com/office/word/2010/wordml" xmlns:w15="http://schemas.microsoft.com/office/word/2012/wordml" xmlns:w16cex="http://schemas.microsoft.com/office/word/2018/wordml/cex" xmlns:w16cid="http://schemas.microsoft.com/office/word/2016/wordml/cid" xmlns:w16="http://schemas.microsoft.com/office/word/2018/wordml" xmlns:w16sdtdh="http://schemas.microsoft.com/office/word/2020/wordml/sdtdatahash" xmlns:w16se="http://schemas.microsoft.com/office/word/2015/wordml/symex" xmlns:wpg="http://schemas.microsoft.com/office/word/2010/wordprocessingGroup" xmlns:wpi="http://schemas.microsoft.com/office/word/2010/wordprocessingInk" xmlns:wne="http://schemas.microsoft.com/office/word/2006/wordml" xmlns:wps="http://schemas.microsoft.com/office/word/2010/wordprocessingShape" mc:Ignorable="w14 w15 w16se w16cid w16 w16cex w16sdtdh wp14">
+<w:numbering xmlns:wpc="http://schemas.microsoft.com/office/word/2010/wordprocessingCanvas" xmlns:cx="http://schemas.microsoft.com/office/drawing/2014/chartex" xmlns:cx1="http://schemas.microsoft.com/office/drawing/2015/9/8/chartex" xmlns:cx2="http://schemas.microsoft.com/office/drawing/2015/10/21/chartex" xmlns:cx3="http://schemas.microsoft.com/office/drawing/2016/5/9/chartex" xmlns:cx4="http://schemas.microsoft.com/office/drawing/2016/5/10/chartex" xmlns:cx5="http://schemas.microsoft.com/office/drawing/2016/5/11/chartex" xmlns:cx6="http://schemas.microsoft.com/office/drawing/2016/5/12/chartex" xmlns:cx7="http://schemas.microsoft.com/office/drawing/2016/5/13/chartex" xmlns:cx8="http://schemas.microsoft.com/office/drawing/2016/5/14/chartex" xmlns:mc="http://schemas.openxmlformats.org/markup-compatibility/2006" xmlns:aink="http://schemas.microsoft.com/office/drawing/2016/ink" xmlns:am3d="http://schemas.microsoft.com/office/drawing/2017/model3d" xmlns:o="urn:schemas-microsoft-com:office:office" xmlns:oel="http://schemas.microsoft.com/office/2019/extlst" xmlns:r="http://schemas.openxmlformats.org/officeDocument/2006/relationships" xmlns:m="http://schemas.openxmlformats.org/officeDocument/2006/math" xmlns:v="urn:schemas-microsoft-com:vml" xmlns:wp14="http://schemas.microsoft.com/office/word/2010/wordprocessingDrawing" xmlns:wp="http://schemas.openxmlformats.org/drawingml/2006/wordprocessingDrawing" xmlns:w10="urn:schemas-microsoft-com:office:word" xmlns:w="http://schemas.openxmlformats.org/wordprocessingml/2006/main" xmlns:w14="http://schemas.microsoft.com/office/word/2010/wordml" xmlns:w15="http://schemas.microsoft.com/office/word/2012/wordml" xmlns:w16cex="http://schemas.microsoft.com/office/word/2018/wordml/cex" xmlns:w16cid="http://schemas.microsoft.com/office/word/2016/wordml/cid" xmlns:w16="http://schemas.microsoft.com/office/word/2018/wordml" xmlns:w16du="http://schemas.microsoft.com/office/word/2023/wordml/word16du" xmlns:w16sdtdh="http://schemas.microsoft.com/office/word/2020/wordml/sdtdatahash" xmlns:w16se="http://schemas.microsoft.com/office/word/2015/wordml/symex" xmlns:wpg="http://schemas.microsoft.com/office/word/2010/wordprocessingGroup" xmlns:wpi="http://schemas.microsoft.com/office/word/2010/wordprocessingInk" xmlns:wne="http://schemas.microsoft.com/office/word/2006/wordml" xmlns:wps="http://schemas.microsoft.com/office/word/2010/wordprocessingShape" mc:Ignorable="w14 w15 w16se w16cid w16 w16cex w16sdtdh w16du wp14">
   <w:abstractNum w:abstractNumId="0" w15:restartNumberingAfterBreak="0">
     <w:nsid w:val="532D30B0"/>
     <w:multiLevelType w:val="hybridMultilevel"/>
@@ -398,14 +392,14 @@
       </w:rPr>
     </w:lvl>
   </w:abstractNum>
-  <w:num w:numId="1">
+  <w:num w:numId="1" w16cid:durableId="1067801236">
     <w:abstractNumId w:val="0"/>
   </w:num>
 </w:numbering>
 </file>
 
 <file path=word/styles.xml><?xml version="1.0" encoding="utf-8"?>
-<w:styles xmlns:mc="http://schemas.openxmlformats.org/markup-compatibility/2006" xmlns:r="http://schemas.openxmlformats.org/officeDocument/2006/relationships" xmlns:w="http://schemas.openxmlformats.org/wordprocessingml/2006/main" xmlns:w14="http://schemas.microsoft.com/office/word/2010/wordml" xmlns:w15="http://schemas.microsoft.com/office/word/2012/wordml" xmlns:w16cex="http://schemas.microsoft.com/office/word/2018/wordml/cex" xmlns:w16cid="http://schemas.microsoft.com/office/word/2016/wordml/cid" xmlns:w16="http://schemas.microsoft.com/office/word/2018/wordml" xmlns:w16sdtdh="http://schemas.microsoft.com/office/word/2020/wordml/sdtdatahash" xmlns:w16se="http://schemas.microsoft.com/office/word/2015/wordml/symex" mc:Ignorable="w14 w15 w16se w16cid w16 w16cex w16sdtdh">
+<w:styles xmlns:mc="http://schemas.openxmlformats.org/markup-compatibility/2006" xmlns:r="http://schemas.openxmlformats.org/officeDocument/2006/relationships" xmlns:w="http://schemas.openxmlformats.org/wordprocessingml/2006/main" xmlns:w14="http://schemas.microsoft.com/office/word/2010/wordml" xmlns:w15="http://schemas.microsoft.com/office/word/2012/wordml" xmlns:w16cex="http://schemas.microsoft.com/office/word/2018/wordml/cex" xmlns:w16cid="http://schemas.microsoft.com/office/word/2016/wordml/cid" xmlns:w16="http://schemas.microsoft.com/office/word/2018/wordml" xmlns:w16du="http://schemas.microsoft.com/office/word/2023/wordml/word16du" xmlns:w16sdtdh="http://schemas.microsoft.com/office/word/2020/wordml/sdtdatahash" xmlns:w16se="http://schemas.microsoft.com/office/word/2015/wordml/symex" mc:Ignorable="w14 w15 w16se w16cid w16 w16cex w16sdtdh w16du">
   <w:docDefaults>
     <w:rPrDefault>
       <w:rPr>

</xml_diff>